<commit_message>
Updated as of September 9
Lexicom and Regular Expression document updated.
</commit_message>
<xml_diff>
--- a/DOCUMENTATION/Lexicom.docx
+++ b/DOCUMENTATION/Lexicom.docx
@@ -3405,16 +3405,7 @@
                 <w:sz w:val="23"/>
                 <w:szCs w:val="23"/>
               </w:rPr>
-              <w:t>W</w:t>
-            </w:r>
-            <w:r>
-              <w:rPr>
-                <w:rFonts w:ascii="Segoe UI" w:eastAsia="Times New Roman" w:hAnsi="Segoe UI" w:cs="Segoe UI"/>
-                <w:color w:val="000000"/>
-                <w:sz w:val="23"/>
-                <w:szCs w:val="23"/>
-              </w:rPr>
-              <w:t>hile</w:t>
+              <w:t>-</w:t>
             </w:r>
           </w:p>
         </w:tc>
@@ -3451,7 +3442,7 @@
                 <w:sz w:val="23"/>
                 <w:szCs w:val="23"/>
               </w:rPr>
-              <w:t>Until</w:t>
+              <w:t>Loop</w:t>
             </w:r>
           </w:p>
         </w:tc>
@@ -3475,6 +3466,120 @@
               <w:spacing w:after="331" w:line="331" w:lineRule="atLeast"/>
               <w:jc w:val="center"/>
               <w:rPr>
+                <w:rFonts w:ascii="Segoe UI" w:hAnsi="Segoe UI" w:cs="Segoe UI"/>
+              </w:rPr>
+            </w:pPr>
+          </w:p>
+        </w:tc>
+      </w:tr>
+      <w:tr>
+        <w:trPr>
+          <w:trHeight w:val="663"/>
+          <w:tblCellSpacing w:w="15" w:type="dxa"/>
+        </w:trPr>
+        <w:tc>
+          <w:tcPr>
+            <w:tcW w:w="2742" w:type="dxa"/>
+            <w:tcBorders>
+              <w:top w:val="single" w:sz="6" w:space="0" w:color="DDDDDD"/>
+              <w:left w:val="single" w:sz="6" w:space="0" w:color="DDDDDD"/>
+            </w:tcBorders>
+            <w:shd w:val="clear" w:color="auto" w:fill="F9F9F9"/>
+            <w:tcMar>
+              <w:top w:w="132" w:type="dxa"/>
+              <w:left w:w="132" w:type="dxa"/>
+              <w:bottom w:w="132" w:type="dxa"/>
+              <w:right w:w="132" w:type="dxa"/>
+            </w:tcMar>
+          </w:tcPr>
+          <w:p>
+            <w:pPr>
+              <w:spacing w:after="331" w:line="331" w:lineRule="atLeast"/>
+              <w:jc w:val="center"/>
+              <w:rPr>
+                <w:rFonts w:ascii="Segoe UI" w:eastAsia="Times New Roman" w:hAnsi="Segoe UI" w:cs="Segoe UI"/>
+                <w:color w:val="000000"/>
+                <w:sz w:val="23"/>
+                <w:szCs w:val="23"/>
+              </w:rPr>
+            </w:pPr>
+            <w:r>
+              <w:rPr>
+                <w:rFonts w:ascii="Segoe UI" w:eastAsia="Times New Roman" w:hAnsi="Segoe UI" w:cs="Segoe UI"/>
+                <w:color w:val="000000"/>
+                <w:sz w:val="23"/>
+                <w:szCs w:val="23"/>
+              </w:rPr>
+              <w:t>W</w:t>
+            </w:r>
+            <w:r>
+              <w:rPr>
+                <w:rFonts w:ascii="Segoe UI" w:eastAsia="Times New Roman" w:hAnsi="Segoe UI" w:cs="Segoe UI"/>
+                <w:color w:val="000000"/>
+                <w:sz w:val="23"/>
+                <w:szCs w:val="23"/>
+              </w:rPr>
+              <w:t>hile</w:t>
+            </w:r>
+          </w:p>
+        </w:tc>
+        <w:tc>
+          <w:tcPr>
+            <w:tcW w:w="2850" w:type="dxa"/>
+            <w:tcBorders>
+              <w:top w:val="single" w:sz="6" w:space="0" w:color="DDDDDD"/>
+              <w:left w:val="single" w:sz="6" w:space="0" w:color="DDDDDD"/>
+            </w:tcBorders>
+            <w:shd w:val="clear" w:color="auto" w:fill="F9F9F9"/>
+            <w:tcMar>
+              <w:top w:w="132" w:type="dxa"/>
+              <w:left w:w="132" w:type="dxa"/>
+              <w:bottom w:w="132" w:type="dxa"/>
+              <w:right w:w="132" w:type="dxa"/>
+            </w:tcMar>
+          </w:tcPr>
+          <w:p>
+            <w:pPr>
+              <w:spacing w:after="331" w:line="331" w:lineRule="atLeast"/>
+              <w:jc w:val="center"/>
+              <w:rPr>
+                <w:rFonts w:ascii="Segoe UI" w:eastAsia="Times New Roman" w:hAnsi="Segoe UI" w:cs="Segoe UI"/>
+                <w:color w:val="000000"/>
+                <w:sz w:val="23"/>
+                <w:szCs w:val="23"/>
+              </w:rPr>
+            </w:pPr>
+            <w:r>
+              <w:rPr>
+                <w:rFonts w:ascii="Segoe UI" w:eastAsia="Times New Roman" w:hAnsi="Segoe UI" w:cs="Segoe UI"/>
+                <w:color w:val="000000"/>
+                <w:sz w:val="23"/>
+                <w:szCs w:val="23"/>
+              </w:rPr>
+              <w:t>Until</w:t>
+            </w:r>
+          </w:p>
+        </w:tc>
+        <w:tc>
+          <w:tcPr>
+            <w:tcW w:w="3917" w:type="dxa"/>
+            <w:tcBorders>
+              <w:top w:val="single" w:sz="6" w:space="0" w:color="DDDDDD"/>
+              <w:left w:val="single" w:sz="6" w:space="0" w:color="DDDDDD"/>
+            </w:tcBorders>
+            <w:shd w:val="clear" w:color="auto" w:fill="F9F9F9"/>
+            <w:tcMar>
+              <w:top w:w="132" w:type="dxa"/>
+              <w:left w:w="132" w:type="dxa"/>
+              <w:bottom w:w="132" w:type="dxa"/>
+              <w:right w:w="132" w:type="dxa"/>
+            </w:tcMar>
+          </w:tcPr>
+          <w:p>
+            <w:pPr>
+              <w:spacing w:after="331" w:line="331" w:lineRule="atLeast"/>
+              <w:jc w:val="center"/>
+              <w:rPr>
                 <w:rFonts w:ascii="Segoe UI" w:eastAsia="Times New Roman" w:hAnsi="Segoe UI" w:cs="Segoe UI"/>
                 <w:color w:val="000000"/>
                 <w:sz w:val="23"/>
@@ -4055,6 +4160,7 @@
                 <w:sz w:val="23"/>
                 <w:szCs w:val="23"/>
               </w:rPr>
+              <w:lastRenderedPageBreak/>
               <w:t>False</w:t>
             </w:r>
           </w:p>
@@ -4166,7 +4272,6 @@
                 <w:sz w:val="23"/>
                 <w:szCs w:val="23"/>
               </w:rPr>
-              <w:lastRenderedPageBreak/>
               <w:t>=</w:t>
             </w:r>
           </w:p>
@@ -4566,7 +4671,7 @@
                 <w:sz w:val="23"/>
                 <w:szCs w:val="23"/>
               </w:rPr>
-              <w:t>PS</w:t>
+              <w:t>NOTE</w:t>
             </w:r>
           </w:p>
         </w:tc>
@@ -4935,7 +5040,16 @@
                 <w:sz w:val="23"/>
                 <w:szCs w:val="23"/>
               </w:rPr>
-              <w:t>by</w:t>
+              <w:t>B</w:t>
+            </w:r>
+            <w:r>
+              <w:rPr>
+                <w:rFonts w:ascii="Segoe UI" w:eastAsia="Times New Roman" w:hAnsi="Segoe UI" w:cs="Segoe UI"/>
+                <w:color w:val="000000"/>
+                <w:sz w:val="23"/>
+                <w:szCs w:val="23"/>
+              </w:rPr>
+              <w:t>y</w:t>
             </w:r>
           </w:p>
         </w:tc>
@@ -4979,20 +5093,6 @@
         </w:tc>
       </w:tr>
     </w:tbl>
-    <w:p>
-      <w:pPr>
-        <w:rPr>
-          <w:rFonts w:ascii="Segoe UI" w:hAnsi="Segoe UI" w:cs="Segoe UI"/>
-        </w:rPr>
-      </w:pPr>
-    </w:p>
-    <w:p>
-      <w:pPr>
-        <w:rPr>
-          <w:rFonts w:ascii="Segoe UI" w:hAnsi="Segoe UI" w:cs="Segoe UI"/>
-        </w:rPr>
-      </w:pPr>
-    </w:p>
     <w:p>
       <w:pPr>
         <w:rPr>
@@ -6112,7 +6212,16 @@
                 <w:sz w:val="23"/>
                 <w:szCs w:val="23"/>
               </w:rPr>
-              <w:t>=!</w:t>
+              <w:t>!</w:t>
+            </w:r>
+            <w:r>
+              <w:rPr>
+                <w:rFonts w:ascii="Segoe UI" w:eastAsia="Times New Roman" w:hAnsi="Segoe UI" w:cs="Segoe UI"/>
+                <w:color w:val="000000"/>
+                <w:sz w:val="23"/>
+                <w:szCs w:val="23"/>
+              </w:rPr>
+              <w:t>=</w:t>
             </w:r>
           </w:p>
         </w:tc>
@@ -6382,7 +6491,16 @@
                 <w:sz w:val="23"/>
                 <w:szCs w:val="23"/>
               </w:rPr>
-              <w:t>=&gt;</w:t>
+              <w:t>&gt;</w:t>
+            </w:r>
+            <w:r>
+              <w:rPr>
+                <w:rFonts w:ascii="Segoe UI" w:eastAsia="Times New Roman" w:hAnsi="Segoe UI" w:cs="Segoe UI"/>
+                <w:color w:val="000000"/>
+                <w:sz w:val="23"/>
+                <w:szCs w:val="23"/>
+              </w:rPr>
+              <w:t>=</w:t>
             </w:r>
           </w:p>
         </w:tc>
@@ -6463,7 +6581,16 @@
                 <w:sz w:val="23"/>
                 <w:szCs w:val="23"/>
               </w:rPr>
-              <w:t>=&lt;</w:t>
+              <w:t>&lt;</w:t>
+            </w:r>
+            <w:r>
+              <w:rPr>
+                <w:rFonts w:ascii="Segoe UI" w:eastAsia="Times New Roman" w:hAnsi="Segoe UI" w:cs="Segoe UI"/>
+                <w:color w:val="000000"/>
+                <w:sz w:val="23"/>
+                <w:szCs w:val="23"/>
+              </w:rPr>
+              <w:t>=</w:t>
             </w:r>
           </w:p>
         </w:tc>
@@ -10192,7 +10319,25 @@
           <w:sz w:val="23"/>
           <w:szCs w:val="23"/>
         </w:rPr>
-        <w:t xml:space="preserve"> keyword followingthe definition: </w:t>
+        <w:t xml:space="preserve"> keyword following</w:t>
+      </w:r>
+      <w:r>
+        <w:rPr>
+          <w:rFonts w:ascii="Segoe UI" w:eastAsia="Times New Roman" w:hAnsi="Segoe UI" w:cs="Segoe UI"/>
+          <w:color w:val="000000"/>
+          <w:sz w:val="23"/>
+          <w:szCs w:val="23"/>
+        </w:rPr>
+        <w:t xml:space="preserve"> </w:t>
+      </w:r>
+      <w:r>
+        <w:rPr>
+          <w:rFonts w:ascii="Segoe UI" w:eastAsia="Times New Roman" w:hAnsi="Segoe UI" w:cs="Segoe UI"/>
+          <w:color w:val="000000"/>
+          <w:sz w:val="23"/>
+          <w:szCs w:val="23"/>
+        </w:rPr>
+        <w:t xml:space="preserve">the definition: </w:t>
       </w:r>
     </w:p>
     <w:tbl>
@@ -10808,7 +10953,27 @@
                 <w:sz w:val="23"/>
                 <w:szCs w:val="23"/>
               </w:rPr>
-              <w:t>VarNum as Int.</w:t>
+              <w:t>Var</w:t>
+            </w:r>
+            <w:r>
+              <w:rPr>
+                <w:rFonts w:ascii="Segoe UI" w:eastAsia="Times New Roman" w:hAnsi="Segoe UI" w:cs="Segoe UI"/>
+                <w:b/>
+                <w:color w:val="000000"/>
+                <w:sz w:val="23"/>
+                <w:szCs w:val="23"/>
+              </w:rPr>
+              <w:t xml:space="preserve"> </w:t>
+            </w:r>
+            <w:r>
+              <w:rPr>
+                <w:rFonts w:ascii="Segoe UI" w:eastAsia="Times New Roman" w:hAnsi="Segoe UI" w:cs="Segoe UI"/>
+                <w:b/>
+                <w:color w:val="000000"/>
+                <w:sz w:val="23"/>
+                <w:szCs w:val="23"/>
+              </w:rPr>
+              <w:t>Num as Int.</w:t>
             </w:r>
           </w:p>
           <w:p>
@@ -10847,7 +11012,27 @@
                 <w:sz w:val="23"/>
                 <w:szCs w:val="23"/>
               </w:rPr>
-              <w:t>VarNum as Int is</w:t>
+              <w:t>Var</w:t>
+            </w:r>
+            <w:r>
+              <w:rPr>
+                <w:rFonts w:ascii="Segoe UI" w:eastAsia="Times New Roman" w:hAnsi="Segoe UI" w:cs="Segoe UI"/>
+                <w:b/>
+                <w:color w:val="000000"/>
+                <w:sz w:val="23"/>
+                <w:szCs w:val="23"/>
+              </w:rPr>
+              <w:t xml:space="preserve"> </w:t>
+            </w:r>
+            <w:r>
+              <w:rPr>
+                <w:rFonts w:ascii="Segoe UI" w:eastAsia="Times New Roman" w:hAnsi="Segoe UI" w:cs="Segoe UI"/>
+                <w:b/>
+                <w:color w:val="000000"/>
+                <w:sz w:val="23"/>
+                <w:szCs w:val="23"/>
+              </w:rPr>
+              <w:t>Num as Int is</w:t>
             </w:r>
             <w:r>
               <w:rPr>
@@ -11360,6 +11545,15 @@
       <w:r>
         <w:rPr>
           <w:rFonts w:ascii="Segoe UI" w:eastAsia="Times New Roman" w:hAnsi="Segoe UI" w:cs="Segoe UI"/>
+          <w:color w:val="000000"/>
+          <w:sz w:val="23"/>
+          <w:szCs w:val="23"/>
+        </w:rPr>
+        <w:t xml:space="preserve"> </w:t>
+      </w:r>
+      <w:r>
+        <w:rPr>
+          <w:rFonts w:ascii="Segoe UI" w:eastAsia="Times New Roman" w:hAnsi="Segoe UI" w:cs="Segoe UI"/>
           <w:b/>
           <w:i/>
           <w:color w:val="000000"/>
@@ -11402,6 +11596,15 @@
           <w:szCs w:val="23"/>
         </w:rPr>
         <w:t>In assigning a value for each element of an object, object variable name is followed by an</w:t>
+      </w:r>
+      <w:r>
+        <w:rPr>
+          <w:rFonts w:ascii="Segoe UI" w:eastAsia="Times New Roman" w:hAnsi="Segoe UI" w:cs="Segoe UI"/>
+          <w:color w:val="000000"/>
+          <w:sz w:val="23"/>
+          <w:szCs w:val="23"/>
+        </w:rPr>
+        <w:t xml:space="preserve"> </w:t>
       </w:r>
       <w:r>
         <w:rPr>
@@ -12807,7 +13010,27 @@
                 <w:sz w:val="23"/>
                 <w:szCs w:val="23"/>
               </w:rPr>
-              <w:t>&lt;Object Variable name&gt;@&lt;Element  Variable name&gt;</w:t>
+              <w:t>&lt;</w:t>
+            </w:r>
+            <w:r>
+              <w:rPr>
+                <w:rFonts w:ascii="Segoe UI" w:eastAsia="Times New Roman" w:hAnsi="Segoe UI" w:cs="Segoe UI"/>
+                <w:b/>
+                <w:color w:val="000000"/>
+                <w:sz w:val="23"/>
+                <w:szCs w:val="23"/>
+              </w:rPr>
+              <w:t xml:space="preserve">Object Variable name&gt;@&lt;Element </w:t>
+            </w:r>
+            <w:r>
+              <w:rPr>
+                <w:rFonts w:ascii="Segoe UI" w:eastAsia="Times New Roman" w:hAnsi="Segoe UI" w:cs="Segoe UI"/>
+                <w:b/>
+                <w:color w:val="000000"/>
+                <w:sz w:val="23"/>
+                <w:szCs w:val="23"/>
+              </w:rPr>
+              <w:t>Variable name&gt;</w:t>
             </w:r>
             <w:r>
               <w:rPr>
@@ -16405,7 +16628,43 @@
                 <w:color w:val="000000"/>
                 <w:szCs w:val="23"/>
               </w:rPr>
-              <w:t>Array of 3 Names as Stringis“John”;”Doe”.</w:t>
+              <w:t>Array of 3 Names as String</w:t>
+            </w:r>
+            <w:r>
+              <w:rPr>
+                <w:rFonts w:ascii="Segoe UI" w:eastAsia="Times New Roman" w:hAnsi="Segoe UI" w:cs="Segoe UI"/>
+                <w:b/>
+                <w:color w:val="000000"/>
+                <w:szCs w:val="23"/>
+              </w:rPr>
+              <w:t xml:space="preserve"> </w:t>
+            </w:r>
+            <w:r>
+              <w:rPr>
+                <w:rFonts w:ascii="Segoe UI" w:eastAsia="Times New Roman" w:hAnsi="Segoe UI" w:cs="Segoe UI"/>
+                <w:b/>
+                <w:color w:val="000000"/>
+                <w:szCs w:val="23"/>
+              </w:rPr>
+              <w:t>is</w:t>
+            </w:r>
+            <w:r>
+              <w:rPr>
+                <w:rFonts w:ascii="Segoe UI" w:eastAsia="Times New Roman" w:hAnsi="Segoe UI" w:cs="Segoe UI"/>
+                <w:b/>
+                <w:color w:val="000000"/>
+                <w:szCs w:val="23"/>
+              </w:rPr>
+              <w:t xml:space="preserve"> </w:t>
+            </w:r>
+            <w:r>
+              <w:rPr>
+                <w:rFonts w:ascii="Segoe UI" w:eastAsia="Times New Roman" w:hAnsi="Segoe UI" w:cs="Segoe UI"/>
+                <w:b/>
+                <w:color w:val="000000"/>
+                <w:szCs w:val="23"/>
+              </w:rPr>
+              <w:t>“John”;”Doe”.</w:t>
             </w:r>
           </w:p>
           <w:p>

</xml_diff>

<commit_message>
Initial Semantics Core. Ahh yeaahhh!
</commit_message>
<xml_diff>
--- a/DOCUMENTATION/Lexicom.docx
+++ b/DOCUMENTATION/Lexicom.docx
@@ -5766,6 +5766,60 @@
     </w:p>
     <w:p>
       <w:pPr>
+        <w:spacing w:line="240" w:lineRule="auto"/>
+        <w:rPr>
+          <w:rFonts w:ascii="Segoe UI" w:hAnsi="Segoe UI" w:cs="Segoe UI"/>
+          <w:sz w:val="24"/>
+        </w:rPr>
+      </w:pPr>
+    </w:p>
+    <w:p>
+      <w:pPr>
+        <w:spacing w:line="240" w:lineRule="auto"/>
+        <w:rPr>
+          <w:rFonts w:ascii="Segoe UI" w:hAnsi="Segoe UI" w:cs="Segoe UI"/>
+          <w:sz w:val="24"/>
+        </w:rPr>
+      </w:pPr>
+    </w:p>
+    <w:p>
+      <w:pPr>
+        <w:spacing w:line="240" w:lineRule="auto"/>
+        <w:rPr>
+          <w:rFonts w:ascii="Segoe UI" w:hAnsi="Segoe UI" w:cs="Segoe UI"/>
+          <w:sz w:val="24"/>
+        </w:rPr>
+      </w:pPr>
+    </w:p>
+    <w:p>
+      <w:pPr>
+        <w:spacing w:line="240" w:lineRule="auto"/>
+        <w:rPr>
+          <w:rFonts w:ascii="Segoe UI" w:hAnsi="Segoe UI" w:cs="Segoe UI"/>
+          <w:sz w:val="24"/>
+        </w:rPr>
+      </w:pPr>
+    </w:p>
+    <w:p>
+      <w:pPr>
+        <w:spacing w:line="240" w:lineRule="auto"/>
+        <w:rPr>
+          <w:rFonts w:ascii="Segoe UI" w:hAnsi="Segoe UI" w:cs="Segoe UI"/>
+          <w:sz w:val="24"/>
+        </w:rPr>
+      </w:pPr>
+    </w:p>
+    <w:p>
+      <w:pPr>
+        <w:spacing w:line="240" w:lineRule="auto"/>
+        <w:rPr>
+          <w:rFonts w:ascii="Segoe UI" w:hAnsi="Segoe UI" w:cs="Segoe UI"/>
+          <w:sz w:val="24"/>
+        </w:rPr>
+      </w:pPr>
+    </w:p>
+    <w:p>
+      <w:pPr>
         <w:pStyle w:val="ListParagraph"/>
         <w:numPr>
           <w:ilvl w:val="0"/>
@@ -5786,6 +5840,7 @@
           <w:i/>
           <w:sz w:val="24"/>
         </w:rPr>
+        <w:lastRenderedPageBreak/>
         <w:t>Relational Operators</w:t>
       </w:r>
     </w:p>
@@ -6044,7 +6099,6 @@
                 <w:sz w:val="23"/>
                 <w:szCs w:val="23"/>
               </w:rPr>
-              <w:lastRenderedPageBreak/>
               <w:t>!</w:t>
             </w:r>
             <w:r>
@@ -6892,6 +6946,7 @@
           <w:i/>
           <w:sz w:val="24"/>
         </w:rPr>
+        <w:lastRenderedPageBreak/>
         <w:t>I</w:t>
       </w:r>
       <w:r>
@@ -7068,7 +7123,6 @@
                 <w:sz w:val="28"/>
                 <w:szCs w:val="23"/>
               </w:rPr>
-              <w:lastRenderedPageBreak/>
               <w:t>.</w:t>
             </w:r>
           </w:p>
@@ -7354,7 +7408,16 @@
                 <w:sz w:val="23"/>
                 <w:szCs w:val="23"/>
               </w:rPr>
-              <w:t>‘ ’</w:t>
+              <w:t xml:space="preserve">‘ </w:t>
+            </w:r>
+            <w:r>
+              <w:rPr>
+                <w:rFonts w:ascii="Segoe UI" w:eastAsia="Times New Roman" w:hAnsi="Segoe UI" w:cs="Segoe UI"/>
+                <w:color w:val="000000"/>
+                <w:sz w:val="23"/>
+                <w:szCs w:val="23"/>
+              </w:rPr>
+              <w:t>‘</w:t>
             </w:r>
           </w:p>
         </w:tc>
@@ -7403,7 +7466,16 @@
                 <w:szCs w:val="23"/>
               </w:rPr>
               <w:br/>
-              <w:t>string value (Single quotes)</w:t>
+              <w:t>char</w:t>
+            </w:r>
+            <w:r>
+              <w:rPr>
+                <w:rFonts w:ascii="Segoe UI" w:eastAsia="Times New Roman" w:hAnsi="Segoe UI" w:cs="Segoe UI"/>
+                <w:color w:val="000000"/>
+                <w:sz w:val="23"/>
+                <w:szCs w:val="23"/>
+              </w:rPr>
+              <w:t xml:space="preserve"> value (Single quotes)</w:t>
             </w:r>
           </w:p>
         </w:tc>
@@ -7449,7 +7521,16 @@
                 <w:sz w:val="23"/>
                 <w:szCs w:val="23"/>
               </w:rPr>
-              <w:t>” ”</w:t>
+              <w:t xml:space="preserve">” </w:t>
+            </w:r>
+            <w:r>
+              <w:rPr>
+                <w:rFonts w:ascii="Segoe UI" w:eastAsia="Times New Roman" w:hAnsi="Segoe UI" w:cs="Segoe UI"/>
+                <w:color w:val="000000"/>
+                <w:sz w:val="23"/>
+                <w:szCs w:val="23"/>
+              </w:rPr>
+              <w:t>“</w:t>
             </w:r>
           </w:p>
         </w:tc>
@@ -7498,7 +7579,16 @@
                 <w:szCs w:val="23"/>
               </w:rPr>
               <w:br/>
-              <w:t>char value (Double quotes)</w:t>
+              <w:t>string</w:t>
+            </w:r>
+            <w:r>
+              <w:rPr>
+                <w:rFonts w:ascii="Segoe UI" w:eastAsia="Times New Roman" w:hAnsi="Segoe UI" w:cs="Segoe UI"/>
+                <w:color w:val="000000"/>
+                <w:sz w:val="23"/>
+                <w:szCs w:val="23"/>
+              </w:rPr>
+              <w:t xml:space="preserve"> value (Double quotes)</w:t>
             </w:r>
           </w:p>
         </w:tc>
@@ -7879,6 +7969,7 @@
                 <w:b/>
                 <w:sz w:val="36"/>
               </w:rPr>
+              <w:lastRenderedPageBreak/>
               <w:br w:type="page"/>
             </w:r>
             <w:r>
@@ -7987,7 +8078,6 @@
           <w:b/>
           <w:sz w:val="36"/>
         </w:rPr>
-        <w:lastRenderedPageBreak/>
         <w:t>IDENTIFIERS</w:t>
       </w:r>
     </w:p>
@@ -8719,7 +8809,6 @@
           <w:sz w:val="36"/>
           <w:szCs w:val="23"/>
         </w:rPr>
-        <w:lastRenderedPageBreak/>
         <w:t>CONSTANT, VARIABLE, AND STRUCTURES</w:t>
       </w:r>
     </w:p>
@@ -8802,16 +8891,33 @@
           <w:sz w:val="23"/>
           <w:szCs w:val="23"/>
         </w:rPr>
-        <w:t xml:space="preserve"> except for constant variable</w:t>
-      </w:r>
-      <w:r>
+        <w:t>.</w:t>
+      </w:r>
+    </w:p>
+    <w:p>
+      <w:pPr>
+        <w:pStyle w:val="ListParagraph"/>
+        <w:numPr>
+          <w:ilvl w:val="0"/>
+          <w:numId w:val="5"/>
+        </w:numPr>
+        <w:shd w:val="clear" w:color="auto" w:fill="FFFFFF"/>
+        <w:spacing w:before="100" w:beforeAutospacing="1" w:after="100" w:afterAutospacing="1" w:line="497" w:lineRule="atLeast"/>
         <w:rPr>
           <w:rFonts w:ascii="Segoe UI" w:eastAsia="Times New Roman" w:hAnsi="Segoe UI" w:cs="Segoe UI"/>
           <w:color w:val="000000"/>
           <w:sz w:val="23"/>
           <w:szCs w:val="23"/>
         </w:rPr>
-        <w:t>.</w:t>
+      </w:pPr>
+      <w:r>
+        <w:rPr>
+          <w:rFonts w:ascii="Segoe UI" w:eastAsia="Times New Roman" w:hAnsi="Segoe UI" w:cs="Segoe UI"/>
+          <w:color w:val="000000"/>
+          <w:sz w:val="23"/>
+          <w:szCs w:val="23"/>
+        </w:rPr>
+        <w:t>Constant variables can only be declared globally.</w:t>
       </w:r>
     </w:p>
     <w:p>
@@ -9281,6 +9387,7 @@
                 <w:sz w:val="23"/>
                 <w:szCs w:val="23"/>
               </w:rPr>
+              <w:lastRenderedPageBreak/>
               <w:t>Let &lt;</w:t>
             </w:r>
             <w:r>
@@ -9397,7 +9504,6 @@
                 <w:sz w:val="24"/>
                 <w:szCs w:val="24"/>
               </w:rPr>
-              <w:lastRenderedPageBreak/>
               <w:t>Example:</w:t>
             </w:r>
           </w:p>
@@ -10109,46 +10215,6 @@
         </w:tc>
       </w:tr>
     </w:tbl>
-    <w:p>
-      <w:pPr>
-        <w:shd w:val="clear" w:color="auto" w:fill="FFFFFF"/>
-        <w:spacing w:before="100" w:beforeAutospacing="1" w:after="100" w:afterAutospacing="1" w:line="497" w:lineRule="atLeast"/>
-        <w:rPr>
-          <w:rFonts w:ascii="Segoe UI" w:eastAsia="Times New Roman" w:hAnsi="Segoe UI" w:cs="Segoe UI"/>
-          <w:color w:val="000000"/>
-          <w:sz w:val="23"/>
-          <w:szCs w:val="23"/>
-        </w:rPr>
-      </w:pPr>
-    </w:p>
-    <w:p>
-      <w:pPr>
-        <w:shd w:val="clear" w:color="auto" w:fill="FFFFFF"/>
-        <w:spacing w:before="100" w:beforeAutospacing="1" w:after="100" w:afterAutospacing="1" w:line="497" w:lineRule="atLeast"/>
-        <w:rPr>
-          <w:rFonts w:ascii="Segoe UI" w:eastAsia="Times New Roman" w:hAnsi="Segoe UI" w:cs="Segoe UI"/>
-          <w:b/>
-          <w:i/>
-          <w:color w:val="000000"/>
-          <w:sz w:val="24"/>
-          <w:szCs w:val="23"/>
-        </w:rPr>
-      </w:pPr>
-    </w:p>
-    <w:p>
-      <w:pPr>
-        <w:shd w:val="clear" w:color="auto" w:fill="FFFFFF"/>
-        <w:spacing w:before="100" w:beforeAutospacing="1" w:after="100" w:afterAutospacing="1" w:line="497" w:lineRule="atLeast"/>
-        <w:rPr>
-          <w:rFonts w:ascii="Segoe UI" w:eastAsia="Times New Roman" w:hAnsi="Segoe UI" w:cs="Segoe UI"/>
-          <w:b/>
-          <w:i/>
-          <w:color w:val="000000"/>
-          <w:sz w:val="24"/>
-          <w:szCs w:val="23"/>
-        </w:rPr>
-      </w:pPr>
-    </w:p>
     <w:p>
       <w:pPr>
         <w:shd w:val="clear" w:color="auto" w:fill="FFFFFF"/>
@@ -13921,7 +13987,7 @@
                 <w:sz w:val="24"/>
                 <w:szCs w:val="23"/>
               </w:rPr>
-              <w:t xml:space="preserve">ask name&gt; [( Var </w:t>
+              <w:t>ask name&gt; [( Var &lt;Data type&gt; &lt;variable name&gt;</w:t>
             </w:r>
             <w:r>
               <w:rPr>
@@ -13932,7 +13998,7 @@
                 <w:sz w:val="24"/>
                 <w:szCs w:val="23"/>
               </w:rPr>
-              <w:t>&lt;Data type&gt;</w:t>
+              <w:br/>
             </w:r>
             <w:r>
               <w:rPr>
@@ -13943,7 +14009,7 @@
                 <w:sz w:val="24"/>
                 <w:szCs w:val="23"/>
               </w:rPr>
-              <w:t xml:space="preserve"> &lt;variable name&gt;</w:t>
+              <w:t>[; Var</w:t>
             </w:r>
             <w:r>
               <w:rPr>
@@ -13954,40 +14020,7 @@
                 <w:sz w:val="24"/>
                 <w:szCs w:val="23"/>
               </w:rPr>
-              <w:br/>
-            </w:r>
-            <w:r>
-              <w:rPr>
-                <w:rFonts w:ascii="Segoe UI" w:eastAsia="Times New Roman" w:hAnsi="Segoe UI" w:cs="Segoe UI"/>
-                <w:b/>
-                <w:i/>
-                <w:color w:val="000000"/>
-                <w:sz w:val="24"/>
-                <w:szCs w:val="23"/>
-              </w:rPr>
-              <w:t>[; Var</w:t>
-            </w:r>
-            <w:r>
-              <w:rPr>
-                <w:rFonts w:ascii="Segoe UI" w:eastAsia="Times New Roman" w:hAnsi="Segoe UI" w:cs="Segoe UI"/>
-                <w:b/>
-                <w:i/>
-                <w:color w:val="000000"/>
-                <w:sz w:val="24"/>
-                <w:szCs w:val="23"/>
-              </w:rPr>
-              <w:t xml:space="preserve"> </w:t>
-            </w:r>
-            <w:r>
-              <w:rPr>
-                <w:rFonts w:ascii="Segoe UI" w:eastAsia="Times New Roman" w:hAnsi="Segoe UI" w:cs="Segoe UI"/>
-                <w:b/>
-                <w:i/>
-                <w:color w:val="000000"/>
-                <w:sz w:val="24"/>
-                <w:szCs w:val="23"/>
-              </w:rPr>
-              <w:t>&lt;Data type&gt;</w:t>
+              <w:t xml:space="preserve"> &lt;Data type&gt;</w:t>
             </w:r>
             <w:r>
               <w:rPr>
@@ -14334,7 +14367,27 @@
                 <w:szCs w:val="23"/>
               </w:rPr>
               <w:br/>
-              <w:t>Var S as Int.</w:t>
+              <w:t xml:space="preserve">Var </w:t>
+            </w:r>
+            <w:r>
+              <w:rPr>
+                <w:rFonts w:ascii="Segoe UI" w:eastAsia="Times New Roman" w:hAnsi="Segoe UI" w:cs="Segoe UI"/>
+                <w:b/>
+                <w:color w:val="000000"/>
+                <w:sz w:val="24"/>
+                <w:szCs w:val="23"/>
+              </w:rPr>
+              <w:t>Int S</w:t>
+            </w:r>
+            <w:r>
+              <w:rPr>
+                <w:rFonts w:ascii="Segoe UI" w:eastAsia="Times New Roman" w:hAnsi="Segoe UI" w:cs="Segoe UI"/>
+                <w:b/>
+                <w:color w:val="000000"/>
+                <w:sz w:val="24"/>
+                <w:szCs w:val="23"/>
+              </w:rPr>
+              <w:t>.</w:t>
             </w:r>
             <w:r>
               <w:rPr>
@@ -14718,7 +14771,49 @@
           <w:color w:val="000000"/>
           <w:szCs w:val="23"/>
         </w:rPr>
-        <w:t>There should be only one collect statement for each user’s input and putting multiple placeholders inside the collect statement would produce an error.</w:t>
+        <w:t xml:space="preserve">There should be only one </w:t>
+      </w:r>
+      <w:r>
+        <w:rPr>
+          <w:rFonts w:ascii="Segoe UI" w:eastAsia="Times New Roman" w:hAnsi="Segoe UI" w:cs="Segoe UI"/>
+          <w:color w:val="000000"/>
+          <w:szCs w:val="23"/>
+        </w:rPr>
+        <w:t>read</w:t>
+      </w:r>
+      <w:r>
+        <w:rPr>
+          <w:rFonts w:ascii="Segoe UI" w:eastAsia="Times New Roman" w:hAnsi="Segoe UI" w:cs="Segoe UI"/>
+          <w:color w:val="000000"/>
+          <w:szCs w:val="23"/>
+        </w:rPr>
+        <w:t xml:space="preserve"> statemen</w:t>
+      </w:r>
+      <w:bookmarkStart w:id="0" w:name="_GoBack"/>
+      <w:bookmarkEnd w:id="0"/>
+      <w:r>
+        <w:rPr>
+          <w:rFonts w:ascii="Segoe UI" w:eastAsia="Times New Roman" w:hAnsi="Segoe UI" w:cs="Segoe UI"/>
+          <w:color w:val="000000"/>
+          <w:szCs w:val="23"/>
+        </w:rPr>
+        <w:t xml:space="preserve">t for each user’s input and putting multiple placeholders inside the </w:t>
+      </w:r>
+      <w:r>
+        <w:rPr>
+          <w:rFonts w:ascii="Segoe UI" w:eastAsia="Times New Roman" w:hAnsi="Segoe UI" w:cs="Segoe UI"/>
+          <w:color w:val="000000"/>
+          <w:szCs w:val="23"/>
+        </w:rPr>
+        <w:t>read</w:t>
+      </w:r>
+      <w:r>
+        <w:rPr>
+          <w:rFonts w:ascii="Segoe UI" w:eastAsia="Times New Roman" w:hAnsi="Segoe UI" w:cs="Segoe UI"/>
+          <w:color w:val="000000"/>
+          <w:szCs w:val="23"/>
+        </w:rPr>
+        <w:t xml:space="preserve"> statement would produce an error.</w:t>
       </w:r>
     </w:p>
     <w:tbl>
@@ -15598,16 +15693,7 @@
           <w:sz w:val="23"/>
           <w:szCs w:val="23"/>
         </w:rPr>
-        <w:t xml:space="preserve"> its data type</w:t>
-      </w:r>
-      <w:r>
-        <w:rPr>
-          <w:rFonts w:ascii="Segoe UI" w:eastAsia="Times New Roman" w:hAnsi="Segoe UI" w:cs="Segoe UI"/>
-          <w:color w:val="000000"/>
-          <w:sz w:val="23"/>
-          <w:szCs w:val="23"/>
-        </w:rPr>
-        <w:t xml:space="preserve"> and identifier then</w:t>
+        <w:t xml:space="preserve"> its data type and identifier then</w:t>
       </w:r>
       <w:r>
         <w:rPr>
@@ -16168,25 +16254,7 @@
                 <w:color w:val="000000"/>
                 <w:szCs w:val="23"/>
               </w:rPr>
-              <w:t xml:space="preserve"> </w:t>
-            </w:r>
-            <w:r>
-              <w:rPr>
-                <w:rFonts w:ascii="Segoe UI" w:eastAsia="Times New Roman" w:hAnsi="Segoe UI" w:cs="Segoe UI"/>
-                <w:b/>
-                <w:color w:val="000000"/>
-                <w:szCs w:val="23"/>
-              </w:rPr>
-              <w:t>Nums</w:t>
-            </w:r>
-            <w:r>
-              <w:rPr>
-                <w:rFonts w:ascii="Segoe UI" w:eastAsia="Times New Roman" w:hAnsi="Segoe UI" w:cs="Segoe UI"/>
-                <w:b/>
-                <w:color w:val="000000"/>
-                <w:szCs w:val="23"/>
-              </w:rPr>
-              <w:t xml:space="preserve"> of 3</w:t>
+              <w:t xml:space="preserve"> Nums of 3</w:t>
             </w:r>
             <w:r>
               <w:rPr>
@@ -16535,13 +16603,12 @@
           <w:color w:val="000000"/>
           <w:szCs w:val="23"/>
         </w:rPr>
-        <w:t xml:space="preserve">The word </w:t>
+        <w:t xml:space="preserve">No </w:t>
       </w:r>
       <w:r>
         <w:rPr>
           <w:rFonts w:ascii="Segoe UI" w:eastAsia="Times New Roman" w:hAnsi="Segoe UI" w:cs="Segoe UI"/>
           <w:b/>
-          <w:i/>
           <w:color w:val="000000"/>
           <w:szCs w:val="23"/>
         </w:rPr>
@@ -16553,41 +16620,7 @@
           <w:color w:val="000000"/>
           <w:szCs w:val="23"/>
         </w:rPr>
-        <w:t xml:space="preserve"> should be after the </w:t>
-      </w:r>
-      <w:r>
-        <w:rPr>
-          <w:rFonts w:ascii="Segoe UI" w:eastAsia="Times New Roman" w:hAnsi="Segoe UI" w:cs="Segoe UI"/>
-          <w:b/>
-          <w:i/>
-          <w:color w:val="000000"/>
-          <w:szCs w:val="23"/>
-        </w:rPr>
-        <w:t>If</w:t>
-      </w:r>
-      <w:r>
-        <w:rPr>
-          <w:rFonts w:ascii="Segoe UI" w:eastAsia="Times New Roman" w:hAnsi="Segoe UI" w:cs="Segoe UI"/>
-          <w:color w:val="000000"/>
-          <w:szCs w:val="23"/>
-        </w:rPr>
-        <w:t xml:space="preserve"> statement and it should not be followed by a </w:t>
-      </w:r>
-      <w:r>
-        <w:rPr>
-          <w:rFonts w:ascii="Segoe UI" w:eastAsia="Times New Roman" w:hAnsi="Segoe UI" w:cs="Segoe UI"/>
-          <w:color w:val="000000"/>
-          <w:szCs w:val="23"/>
-        </w:rPr>
-        <w:t>b</w:t>
-      </w:r>
-      <w:r>
-        <w:rPr>
-          <w:rFonts w:ascii="Segoe UI" w:eastAsia="Times New Roman" w:hAnsi="Segoe UI" w:cs="Segoe UI"/>
-          <w:color w:val="000000"/>
-          <w:szCs w:val="23"/>
-        </w:rPr>
-        <w:t>oolean expression.</w:t>
+        <w:t xml:space="preserve"> statement is possible.</w:t>
       </w:r>
     </w:p>
     <w:p>
@@ -16620,6 +16653,114 @@
           <w:color w:val="000000"/>
           <w:szCs w:val="23"/>
         </w:rPr>
+        <w:t>Otherwise</w:t>
+      </w:r>
+      <w:r>
+        <w:rPr>
+          <w:rFonts w:ascii="Segoe UI" w:eastAsia="Times New Roman" w:hAnsi="Segoe UI" w:cs="Segoe UI"/>
+          <w:color w:val="000000"/>
+          <w:szCs w:val="23"/>
+        </w:rPr>
+        <w:t xml:space="preserve"> should be after the </w:t>
+      </w:r>
+      <w:r>
+        <w:rPr>
+          <w:rFonts w:ascii="Segoe UI" w:eastAsia="Times New Roman" w:hAnsi="Segoe UI" w:cs="Segoe UI"/>
+          <w:b/>
+          <w:i/>
+          <w:color w:val="000000"/>
+          <w:szCs w:val="23"/>
+        </w:rPr>
+        <w:t>If</w:t>
+      </w:r>
+      <w:r>
+        <w:rPr>
+          <w:rFonts w:ascii="Segoe UI" w:eastAsia="Times New Roman" w:hAnsi="Segoe UI" w:cs="Segoe UI"/>
+          <w:color w:val="000000"/>
+          <w:szCs w:val="23"/>
+        </w:rPr>
+        <w:t xml:space="preserve"> statement </w:t>
+      </w:r>
+      <w:r>
+        <w:rPr>
+          <w:rFonts w:ascii="Segoe UI" w:eastAsia="Times New Roman" w:hAnsi="Segoe UI" w:cs="Segoe UI"/>
+          <w:color w:val="000000"/>
+          <w:szCs w:val="23"/>
+        </w:rPr>
+        <w:t xml:space="preserve">and </w:t>
+      </w:r>
+      <w:r>
+        <w:rPr>
+          <w:rFonts w:ascii="Segoe UI" w:eastAsia="Times New Roman" w:hAnsi="Segoe UI" w:cs="Segoe UI"/>
+          <w:b/>
+          <w:color w:val="000000"/>
+          <w:szCs w:val="23"/>
+        </w:rPr>
+        <w:t xml:space="preserve">Or </w:t>
+      </w:r>
+      <w:r>
+        <w:rPr>
+          <w:rFonts w:ascii="Segoe UI" w:eastAsia="Times New Roman" w:hAnsi="Segoe UI" w:cs="Segoe UI"/>
+          <w:color w:val="000000"/>
+          <w:szCs w:val="23"/>
+        </w:rPr>
+        <w:t xml:space="preserve">statement if existing </w:t>
+      </w:r>
+      <w:r>
+        <w:rPr>
+          <w:rFonts w:ascii="Segoe UI" w:eastAsia="Times New Roman" w:hAnsi="Segoe UI" w:cs="Segoe UI"/>
+          <w:color w:val="000000"/>
+          <w:szCs w:val="23"/>
+        </w:rPr>
+        <w:t xml:space="preserve">and it should not be followed by a </w:t>
+      </w:r>
+      <w:r>
+        <w:rPr>
+          <w:rFonts w:ascii="Segoe UI" w:eastAsia="Times New Roman" w:hAnsi="Segoe UI" w:cs="Segoe UI"/>
+          <w:color w:val="000000"/>
+          <w:szCs w:val="23"/>
+        </w:rPr>
+        <w:t>b</w:t>
+      </w:r>
+      <w:r>
+        <w:rPr>
+          <w:rFonts w:ascii="Segoe UI" w:eastAsia="Times New Roman" w:hAnsi="Segoe UI" w:cs="Segoe UI"/>
+          <w:color w:val="000000"/>
+          <w:szCs w:val="23"/>
+        </w:rPr>
+        <w:t>oolean expression.</w:t>
+      </w:r>
+    </w:p>
+    <w:p>
+      <w:pPr>
+        <w:pStyle w:val="ListParagraph"/>
+        <w:numPr>
+          <w:ilvl w:val="0"/>
+          <w:numId w:val="22"/>
+        </w:numPr>
+        <w:jc w:val="both"/>
+        <w:rPr>
+          <w:rFonts w:ascii="Segoe UI" w:eastAsia="Times New Roman" w:hAnsi="Segoe UI" w:cs="Segoe UI"/>
+          <w:color w:val="000000"/>
+          <w:szCs w:val="23"/>
+        </w:rPr>
+      </w:pPr>
+      <w:r>
+        <w:rPr>
+          <w:rFonts w:ascii="Segoe UI" w:eastAsia="Times New Roman" w:hAnsi="Segoe UI" w:cs="Segoe UI"/>
+          <w:color w:val="000000"/>
+          <w:szCs w:val="23"/>
+        </w:rPr>
+        <w:t xml:space="preserve">The word </w:t>
+      </w:r>
+      <w:r>
+        <w:rPr>
+          <w:rFonts w:ascii="Segoe UI" w:eastAsia="Times New Roman" w:hAnsi="Segoe UI" w:cs="Segoe UI"/>
+          <w:b/>
+          <w:i/>
+          <w:color w:val="000000"/>
+          <w:szCs w:val="23"/>
+        </w:rPr>
         <w:t>Or</w:t>
       </w:r>
       <w:r>
@@ -16722,41 +16863,15 @@
           <w:color w:val="000000"/>
           <w:szCs w:val="23"/>
         </w:rPr>
-        <w:t xml:space="preserve"> and preced</w:t>
-      </w:r>
-      <w:r>
-        <w:rPr>
-          <w:rFonts w:ascii="Segoe UI" w:eastAsia="Times New Roman" w:hAnsi="Segoe UI" w:cs="Segoe UI"/>
-          <w:color w:val="000000"/>
-          <w:szCs w:val="23"/>
-        </w:rPr>
-        <w:t>ing</w:t>
-      </w:r>
-      <w:r>
-        <w:rPr>
-          <w:rFonts w:ascii="Segoe UI" w:eastAsia="Times New Roman" w:hAnsi="Segoe UI" w:cs="Segoe UI"/>
-          <w:color w:val="000000"/>
-          <w:szCs w:val="23"/>
-        </w:rPr>
         <w:t xml:space="preserve"> </w:t>
       </w:r>
       <w:r>
         <w:rPr>
           <w:rFonts w:ascii="Segoe UI" w:eastAsia="Times New Roman" w:hAnsi="Segoe UI" w:cs="Segoe UI"/>
-          <w:b/>
-          <w:i/>
-          <w:color w:val="000000"/>
-          <w:szCs w:val="23"/>
-        </w:rPr>
-        <w:t>Or</w:t>
-      </w:r>
-      <w:r>
-        <w:rPr>
-          <w:rFonts w:ascii="Segoe UI" w:eastAsia="Times New Roman" w:hAnsi="Segoe UI" w:cs="Segoe UI"/>
-          <w:color w:val="000000"/>
-          <w:szCs w:val="23"/>
-        </w:rPr>
-        <w:t xml:space="preserve"> statements are not satisfied</w:t>
+          <w:color w:val="000000"/>
+          <w:szCs w:val="23"/>
+        </w:rPr>
+        <w:t>statements are not satisfied</w:t>
       </w:r>
       <w:r>
         <w:rPr>
@@ -17527,7 +17642,23 @@
           <w:color w:val="000000"/>
           <w:szCs w:val="23"/>
         </w:rPr>
-        <w:t xml:space="preserve"> is followed by a literal </w:t>
+        <w:t xml:space="preserve"> is followed by a </w:t>
+      </w:r>
+      <w:r>
+        <w:rPr>
+          <w:rFonts w:ascii="Segoe UI" w:eastAsia="Times New Roman" w:hAnsi="Segoe UI" w:cs="Segoe UI"/>
+          <w:color w:val="000000"/>
+          <w:szCs w:val="23"/>
+        </w:rPr>
+        <w:t>intliteral, charliteral, or stringliteral</w:t>
+      </w:r>
+      <w:r>
+        <w:rPr>
+          <w:rFonts w:ascii="Segoe UI" w:eastAsia="Times New Roman" w:hAnsi="Segoe UI" w:cs="Segoe UI"/>
+          <w:color w:val="000000"/>
+          <w:szCs w:val="23"/>
+        </w:rPr>
+        <w:t xml:space="preserve"> </w:t>
       </w:r>
       <w:r>
         <w:rPr>
@@ -18245,31 +18376,7 @@
           <w:color w:val="000000"/>
           <w:szCs w:val="23"/>
         </w:rPr>
-        <w:t>Next to it must have an initialization followed by</w:t>
-      </w:r>
-      <w:r>
-        <w:rPr>
-          <w:rFonts w:ascii="Segoe UI" w:eastAsia="Times New Roman" w:hAnsi="Segoe UI" w:cs="Segoe UI"/>
-          <w:color w:val="000000"/>
-          <w:szCs w:val="23"/>
-        </w:rPr>
-        <w:t xml:space="preserve"> </w:t>
-      </w:r>
-      <w:r>
-        <w:rPr>
-          <w:rFonts w:ascii="Segoe UI" w:eastAsia="Times New Roman" w:hAnsi="Segoe UI" w:cs="Segoe UI"/>
-          <w:color w:val="000000"/>
-          <w:szCs w:val="23"/>
-        </w:rPr>
-        <w:t>``</w:t>
-      </w:r>
-      <w:r>
-        <w:rPr>
-          <w:rFonts w:ascii="Segoe UI" w:eastAsia="Times New Roman" w:hAnsi="Segoe UI" w:cs="Segoe UI"/>
-          <w:color w:val="000000"/>
-          <w:szCs w:val="23"/>
-        </w:rPr>
-        <w:t xml:space="preserve"> a semicolon “</w:t>
+        <w:t>Next to it must have an initialization followed by a semicolon “</w:t>
       </w:r>
       <w:r>
         <w:rPr>
@@ -18287,7 +18394,23 @@
           <w:color w:val="000000"/>
           <w:szCs w:val="23"/>
         </w:rPr>
-        <w:t>” then a conditional statement followed by another semicolon “</w:t>
+        <w:t xml:space="preserve">” then a </w:t>
+      </w:r>
+      <w:r>
+        <w:rPr>
+          <w:rFonts w:ascii="Segoe UI" w:eastAsia="Times New Roman" w:hAnsi="Segoe UI" w:cs="Segoe UI"/>
+          <w:color w:val="000000"/>
+          <w:szCs w:val="23"/>
+        </w:rPr>
+        <w:t>Boolean expression</w:t>
+      </w:r>
+      <w:r>
+        <w:rPr>
+          <w:rFonts w:ascii="Segoe UI" w:eastAsia="Times New Roman" w:hAnsi="Segoe UI" w:cs="Segoe UI"/>
+          <w:color w:val="000000"/>
+          <w:szCs w:val="23"/>
+        </w:rPr>
+        <w:t xml:space="preserve"> followed by another semicolon “</w:t>
       </w:r>
       <w:r>
         <w:rPr>
@@ -19962,16 +20085,6 @@
                 <w:szCs w:val="23"/>
               </w:rPr>
               <w:br/>
-            </w:r>
-            <w:r>
-              <w:rPr>
-                <w:rFonts w:ascii="Segoe UI" w:eastAsia="Times New Roman" w:hAnsi="Segoe UI" w:cs="Segoe UI"/>
-                <w:b/>
-                <w:i/>
-                <w:color w:val="000000"/>
-                <w:sz w:val="24"/>
-                <w:szCs w:val="23"/>
-              </w:rPr>
               <w:t>[Statement_1</w:t>
             </w:r>
             <w:r>
@@ -20078,8 +20191,6 @@
               </w:rPr>
               <w:t>[Statement_n</w:t>
             </w:r>
-            <w:bookmarkStart w:id="0" w:name="_GoBack"/>
-            <w:bookmarkEnd w:id="0"/>
             <w:r>
               <w:rPr>
                 <w:rFonts w:ascii="Segoe UI" w:eastAsia="Times New Roman" w:hAnsi="Segoe UI" w:cs="Segoe UI"/>
@@ -23397,7 +23508,7 @@
       </w:pPr>
     </w:pPrDefault>
   </w:docDefaults>
-  <w:latentStyles w:defLockedState="0" w:defUIPriority="99" w:defSemiHidden="0" w:defUnhideWhenUsed="0" w:defQFormat="0" w:count="372">
+  <w:latentStyles w:defLockedState="0" w:defUIPriority="99" w:defSemiHidden="0" w:defUnhideWhenUsed="0" w:defQFormat="0" w:count="373">
     <w:lsdException w:name="Normal" w:uiPriority="0" w:qFormat="1"/>
     <w:lsdException w:name="heading 1" w:uiPriority="9" w:qFormat="1"/>
     <w:lsdException w:name="heading 2" w:semiHidden="1" w:uiPriority="9" w:unhideWhenUsed="1" w:qFormat="1"/>
@@ -23770,6 +23881,7 @@
     <w:lsdException w:name="List Table 6 Colorful Accent 6" w:uiPriority="51"/>
     <w:lsdException w:name="List Table 7 Colorful Accent 6" w:uiPriority="52"/>
     <w:lsdException w:name="Mention" w:semiHidden="1" w:unhideWhenUsed="1"/>
+    <w:lsdException w:name="Smart Hyperlink" w:semiHidden="1" w:unhideWhenUsed="1"/>
   </w:latentStyles>
   <w:style w:type="paragraph" w:default="1" w:styleId="Normal">
     <w:name w:val="Normal"/>
@@ -24267,7 +24379,7 @@
 </file>
 
 <file path=customXml/itemProps1.xml><?xml version="1.0" encoding="utf-8"?>
-<ds:datastoreItem xmlns:ds="http://schemas.openxmlformats.org/officeDocument/2006/customXml" ds:itemID="{13B10301-2FDD-4CDD-8BB3-AF8EEF945519}">
+<ds:datastoreItem xmlns:ds="http://schemas.openxmlformats.org/officeDocument/2006/customXml" ds:itemID="{AE77F4D3-C65D-40A9-9476-6790C574705E}">
   <ds:schemaRefs>
     <ds:schemaRef ds:uri="http://schemas.openxmlformats.org/officeDocument/2006/bibliography"/>
   </ds:schemaRefs>

</xml_diff>